<commit_message>
Nah yang ini baru clear coy
</commit_message>
<xml_diff>
--- a/resources/templates/Surat Peminjaman Alat.docx
+++ b/resources/templates/Surat Peminjaman Alat.docx
@@ -32,11 +32,9 @@
             <w:pPr>
               <w:jc w:val="both"/>
             </w:pPr>
-            <w:proofErr w:type="spellStart"/>
             <w:r>
               <w:t>Nomor</w:t>
             </w:r>
-            <w:proofErr w:type="spellEnd"/>
             <w:r>
               <w:tab/>
             </w:r>
@@ -76,11 +74,9 @@
             <w:r>
               <w:t>{</w:t>
             </w:r>
-            <w:proofErr w:type="spellStart"/>
             <w:r>
               <w:t>tgl_surat</w:t>
             </w:r>
-            <w:proofErr w:type="spellEnd"/>
             <w:r>
               <w:t>}</w:t>
             </w:r>
@@ -163,37 +159,12 @@
             <w:r>
               <w:t xml:space="preserve">: </w:t>
             </w:r>
-            <w:proofErr w:type="spellStart"/>
             <w:r>
               <w:rPr>
                 <w:b/>
                 <w:u w:val="single"/>
               </w:rPr>
-              <w:t>Permohonan</w:t>
-            </w:r>
-            <w:proofErr w:type="spellEnd"/>
-            <w:r>
-              <w:rPr>
-                <w:b/>
-                <w:u w:val="single"/>
-              </w:rPr>
-              <w:t xml:space="preserve"> </w:t>
-            </w:r>
-            <w:proofErr w:type="spellStart"/>
-            <w:r>
-              <w:rPr>
-                <w:b/>
-                <w:u w:val="single"/>
-              </w:rPr>
-              <w:t>Peminjaman</w:t>
-            </w:r>
-            <w:proofErr w:type="spellEnd"/>
-            <w:r>
-              <w:rPr>
-                <w:b/>
-                <w:u w:val="single"/>
-              </w:rPr>
-              <w:t xml:space="preserve"> Alat</w:t>
+              <w:t>Permohonan Peminjaman Alat</w:t>
             </w:r>
           </w:p>
         </w:tc>
@@ -252,87 +223,23 @@
           <w:u w:val="single"/>
         </w:rPr>
       </w:pPr>
-      <w:proofErr w:type="spellStart"/>
-      <w:r>
-        <w:t>Yth</w:t>
-      </w:r>
-      <w:proofErr w:type="spellEnd"/>
-      <w:r>
-        <w:t xml:space="preserve">. </w:t>
-      </w:r>
-      <w:proofErr w:type="spellStart"/>
+      <w:r>
+        <w:t xml:space="preserve">Yth. </w:t>
+      </w:r>
       <w:r>
         <w:rPr>
           <w:b/>
           <w:u w:val="single"/>
         </w:rPr>
-        <w:t>Kepala</w:t>
-      </w:r>
-      <w:proofErr w:type="spellEnd"/>
+        <w:t>Kepala Laboratorium</w:t>
+      </w:r>
       <w:r>
         <w:rPr>
           <w:b/>
           <w:u w:val="single"/>
         </w:rPr>
-        <w:t xml:space="preserve"> </w:t>
-      </w:r>
-      <w:proofErr w:type="spellStart"/>
-      <w:r>
-        <w:rPr>
-          <w:b/>
-          <w:u w:val="single"/>
-        </w:rPr>
-        <w:t>Laboratorium</w:t>
-      </w:r>
-      <w:proofErr w:type="spellEnd"/>
-      <w:r>
-        <w:rPr>
-          <w:b/>
-          <w:u w:val="single"/>
-        </w:rPr>
-        <w:t xml:space="preserve"> </w:t>
-      </w:r>
-      <w:proofErr w:type="spellStart"/>
-      <w:r>
-        <w:rPr>
-          <w:b/>
-          <w:u w:val="single"/>
-        </w:rPr>
-        <w:t>Pendididkan</w:t>
-      </w:r>
-      <w:proofErr w:type="spellEnd"/>
-      <w:r>
-        <w:rPr>
-          <w:b/>
-          <w:u w:val="single"/>
-        </w:rPr>
-        <w:t xml:space="preserve"> Teknik </w:t>
-      </w:r>
-      <w:proofErr w:type="spellStart"/>
-      <w:r>
-        <w:rPr>
-          <w:b/>
-          <w:u w:val="single"/>
-        </w:rPr>
-        <w:t>Informatika</w:t>
-      </w:r>
-      <w:proofErr w:type="spellEnd"/>
-      <w:r>
-        <w:rPr>
-          <w:b/>
-          <w:u w:val="single"/>
-        </w:rPr>
-        <w:t xml:space="preserve"> dan </w:t>
-      </w:r>
-      <w:proofErr w:type="spellStart"/>
-      <w:r>
-        <w:rPr>
-          <w:b/>
-          <w:u w:val="single"/>
-        </w:rPr>
-        <w:t>Komputer</w:t>
-      </w:r>
-      <w:proofErr w:type="spellEnd"/>
+        <w:t xml:space="preserve"> Pendididkan Teknik Informatika dan Komputer</w:t>
+      </w:r>
     </w:p>
     <w:p>
       <w:pPr>
@@ -355,29 +262,8 @@
         <w:spacing w:line="276" w:lineRule="auto"/>
         <w:jc w:val="both"/>
       </w:pPr>
-      <w:proofErr w:type="spellStart"/>
-      <w:r>
-        <w:t>Fakultas</w:t>
-      </w:r>
-      <w:proofErr w:type="spellEnd"/>
-      <w:r>
-        <w:t xml:space="preserve"> </w:t>
-      </w:r>
-      <w:proofErr w:type="spellStart"/>
-      <w:r>
-        <w:t>Keguruan</w:t>
-      </w:r>
-      <w:proofErr w:type="spellEnd"/>
-      <w:r>
-        <w:t xml:space="preserve"> dan </w:t>
-      </w:r>
-      <w:proofErr w:type="spellStart"/>
-      <w:r>
-        <w:t>Ilmu</w:t>
-      </w:r>
-      <w:proofErr w:type="spellEnd"/>
-      <w:r>
-        <w:t xml:space="preserve"> Pendidikan</w:t>
+      <w:r>
+        <w:t>Fakultas Keguruan dan Ilmu Pendidikan</w:t>
       </w:r>
     </w:p>
     <w:p>
@@ -402,15 +288,7 @@
         <w:jc w:val="both"/>
       </w:pPr>
       <w:r>
-        <w:t xml:space="preserve">Universitas </w:t>
-      </w:r>
-      <w:proofErr w:type="spellStart"/>
-      <w:r>
-        <w:t>Sebelas</w:t>
-      </w:r>
-      <w:proofErr w:type="spellEnd"/>
-      <w:r>
-        <w:t xml:space="preserve"> Maret</w:t>
+        <w:t>Universitas Sebelas Maret</w:t>
       </w:r>
     </w:p>
     <w:p>
@@ -459,21 +337,8 @@
         <w:spacing w:line="276" w:lineRule="auto"/>
         <w:jc w:val="both"/>
       </w:pPr>
-      <w:proofErr w:type="spellStart"/>
-      <w:r>
-        <w:t>Dengan</w:t>
-      </w:r>
-      <w:proofErr w:type="spellEnd"/>
-      <w:r>
-        <w:t xml:space="preserve"> </w:t>
-      </w:r>
-      <w:proofErr w:type="spellStart"/>
-      <w:r>
-        <w:t>hormat</w:t>
-      </w:r>
-      <w:proofErr w:type="spellEnd"/>
-      <w:r>
-        <w:t>,</w:t>
+      <w:r>
+        <w:t>Dengan hormat,</w:t>
       </w:r>
     </w:p>
     <w:p>
@@ -500,59 +365,20 @@
       <w:r>
         <w:t xml:space="preserve">Bersama </w:t>
       </w:r>
-      <w:proofErr w:type="spellStart"/>
-      <w:r>
-        <w:t>dengan</w:t>
-      </w:r>
-      <w:proofErr w:type="spellEnd"/>
-      <w:r>
-        <w:t xml:space="preserve"> </w:t>
-      </w:r>
-      <w:proofErr w:type="spellStart"/>
-      <w:r>
-        <w:t>surat</w:t>
-      </w:r>
-      <w:proofErr w:type="spellEnd"/>
-      <w:r>
-        <w:t xml:space="preserve"> </w:t>
-      </w:r>
-      <w:proofErr w:type="spellStart"/>
-      <w:r>
-        <w:t>ini</w:t>
-      </w:r>
-      <w:proofErr w:type="spellEnd"/>
-      <w:r>
-        <w:t xml:space="preserve">, </w:t>
-      </w:r>
-      <w:proofErr w:type="spellStart"/>
-      <w:r>
-        <w:t>saya</w:t>
-      </w:r>
-      <w:proofErr w:type="spellEnd"/>
-      <w:r>
-        <w:t xml:space="preserve"> </w:t>
-      </w:r>
-      <w:proofErr w:type="spellStart"/>
-      <w:r>
-        <w:t>mahasiswa</w:t>
-      </w:r>
-      <w:proofErr w:type="spellEnd"/>
-      <w:r>
-        <w:t xml:space="preserve"> PTIK FKIP</w:t>
+      <w:r>
+        <w:t xml:space="preserve">dengan </w:t>
+      </w:r>
+      <w:r>
+        <w:t xml:space="preserve">surat ini, </w:t>
+      </w:r>
+      <w:r>
+        <w:t>saya mahasiswa PTIK FKIP</w:t>
       </w:r>
       <w:r>
         <w:t xml:space="preserve"> UNS </w:t>
       </w:r>
       <w:r>
-        <w:t xml:space="preserve">yang </w:t>
-      </w:r>
-      <w:proofErr w:type="spellStart"/>
-      <w:r>
-        <w:t>bernama</w:t>
-      </w:r>
-      <w:proofErr w:type="spellEnd"/>
-      <w:r>
-        <w:t>:</w:t>
+        <w:t>yang bernama:</w:t>
       </w:r>
     </w:p>
     <w:p>
@@ -662,7 +488,6 @@
         </w:rPr>
         <w:t>{</w:t>
       </w:r>
-      <w:proofErr w:type="spellStart"/>
       <w:r>
         <w:rPr>
           <w:b/>
@@ -670,7 +495,6 @@
         </w:rPr>
         <w:t>id_number</w:t>
       </w:r>
-      <w:proofErr w:type="spellEnd"/>
       <w:r>
         <w:rPr>
           <w:b/>
@@ -702,13 +526,8 @@
       </w:pPr>
       <w:r>
         <w:tab/>
-        <w:t xml:space="preserve">No </w:t>
-      </w:r>
-      <w:proofErr w:type="spellStart"/>
-      <w:r>
-        <w:t>Telepon</w:t>
-      </w:r>
-      <w:proofErr w:type="spellEnd"/>
+        <w:t>No Telepon</w:t>
+      </w:r>
       <w:r>
         <w:tab/>
         <w:t xml:space="preserve">: </w:t>
@@ -727,7 +546,6 @@
         </w:rPr>
         <w:t>{</w:t>
       </w:r>
-      <w:proofErr w:type="spellStart"/>
       <w:r>
         <w:rPr>
           <w:b/>
@@ -735,7 +553,6 @@
         </w:rPr>
         <w:t>phone_number</w:t>
       </w:r>
-      <w:proofErr w:type="spellEnd"/>
       <w:r>
         <w:rPr>
           <w:b/>
@@ -765,45 +582,11 @@
         <w:spacing w:after="100" w:line="276" w:lineRule="auto"/>
         <w:jc w:val="both"/>
       </w:pPr>
-      <w:proofErr w:type="spellStart"/>
-      <w:r>
-        <w:t>bermaksud</w:t>
-      </w:r>
-      <w:proofErr w:type="spellEnd"/>
-      <w:r>
-        <w:t xml:space="preserve"> </w:t>
-      </w:r>
-      <w:proofErr w:type="spellStart"/>
-      <w:r>
-        <w:t>meminjam</w:t>
-      </w:r>
-      <w:proofErr w:type="spellEnd"/>
-      <w:r>
-        <w:t xml:space="preserve"> </w:t>
-      </w:r>
-      <w:proofErr w:type="spellStart"/>
-      <w:r>
-        <w:t>alat</w:t>
-      </w:r>
-      <w:proofErr w:type="spellEnd"/>
-      <w:r>
-        <w:t xml:space="preserve"> – </w:t>
-      </w:r>
-      <w:proofErr w:type="spellStart"/>
-      <w:r>
-        <w:t>alat</w:t>
-      </w:r>
-      <w:proofErr w:type="spellEnd"/>
-      <w:r>
-        <w:t xml:space="preserve"> yang </w:t>
-      </w:r>
-      <w:proofErr w:type="spellStart"/>
-      <w:r>
-        <w:t>ada</w:t>
-      </w:r>
-      <w:proofErr w:type="spellEnd"/>
-      <w:r>
-        <w:t xml:space="preserve"> di LAB PTIK FKIP UNS pada:</w:t>
+      <w:r>
+        <w:t xml:space="preserve">bermaksud </w:t>
+      </w:r>
+      <w:r>
+        <w:t>meminjam alat – alat yang ada di LAB PTIK FKIP UNS pada:</w:t>
       </w:r>
     </w:p>
     <w:p>
@@ -829,12 +612,8 @@
       </w:pPr>
       <w:r>
         <w:tab/>
-      </w:r>
-      <w:proofErr w:type="spellStart"/>
-      <w:r>
         <w:t>Tanggal</w:t>
       </w:r>
-      <w:proofErr w:type="spellEnd"/>
       <w:r>
         <w:tab/>
         <w:t xml:space="preserve">: </w:t>
@@ -853,7 +632,6 @@
         </w:rPr>
         <w:t>{</w:t>
       </w:r>
-      <w:proofErr w:type="spellStart"/>
       <w:r>
         <w:rPr>
           <w:b/>
@@ -861,7 +639,6 @@
         </w:rPr>
         <w:t>start_date</w:t>
       </w:r>
-      <w:proofErr w:type="spellEnd"/>
       <w:r>
         <w:rPr>
           <w:b/>
@@ -886,7 +663,6 @@
         </w:rPr>
         <w:t>{</w:t>
       </w:r>
-      <w:proofErr w:type="spellStart"/>
       <w:r>
         <w:rPr>
           <w:b/>
@@ -894,7 +670,6 @@
         </w:rPr>
         <w:t>end_date</w:t>
       </w:r>
-      <w:proofErr w:type="spellEnd"/>
       <w:r>
         <w:rPr>
           <w:b/>
@@ -924,128 +699,17 @@
         <w:spacing w:before="100" w:after="100" w:line="276" w:lineRule="auto"/>
         <w:jc w:val="both"/>
       </w:pPr>
-      <w:proofErr w:type="spellStart"/>
-      <w:r>
-        <w:t>Sehubungan</w:t>
-      </w:r>
-      <w:proofErr w:type="spellEnd"/>
+      <w:r>
+        <w:t>Sehubungan dengan hal tersebut, kami bermaksud memohon izin meminjam alat</w:t>
+      </w:r>
+      <w:r>
+        <w:t xml:space="preserve"> – alat tersebut</w:t>
+      </w:r>
       <w:r>
         <w:t xml:space="preserve"> </w:t>
       </w:r>
-      <w:proofErr w:type="spellStart"/>
-      <w:r>
-        <w:t>dengan</w:t>
-      </w:r>
-      <w:proofErr w:type="spellEnd"/>
-      <w:r>
-        <w:t xml:space="preserve"> </w:t>
-      </w:r>
-      <w:proofErr w:type="spellStart"/>
-      <w:r>
-        <w:t>hal</w:t>
-      </w:r>
-      <w:proofErr w:type="spellEnd"/>
-      <w:r>
-        <w:t xml:space="preserve"> </w:t>
-      </w:r>
-      <w:proofErr w:type="spellStart"/>
-      <w:r>
-        <w:t>tersebut</w:t>
-      </w:r>
-      <w:proofErr w:type="spellEnd"/>
-      <w:r>
-        <w:t xml:space="preserve">, kami </w:t>
-      </w:r>
-      <w:proofErr w:type="spellStart"/>
-      <w:r>
-        <w:t>bermaksud</w:t>
-      </w:r>
-      <w:proofErr w:type="spellEnd"/>
-      <w:r>
-        <w:t xml:space="preserve"> </w:t>
-      </w:r>
-      <w:proofErr w:type="spellStart"/>
-      <w:r>
-        <w:t>memohon</w:t>
-      </w:r>
-      <w:proofErr w:type="spellEnd"/>
-      <w:r>
-        <w:t xml:space="preserve"> </w:t>
-      </w:r>
-      <w:proofErr w:type="spellStart"/>
-      <w:r>
-        <w:t>izin</w:t>
-      </w:r>
-      <w:proofErr w:type="spellEnd"/>
-      <w:r>
-        <w:t xml:space="preserve"> </w:t>
-      </w:r>
-      <w:proofErr w:type="spellStart"/>
-      <w:r>
-        <w:t>meminjam</w:t>
-      </w:r>
-      <w:proofErr w:type="spellEnd"/>
-      <w:r>
-        <w:t xml:space="preserve"> </w:t>
-      </w:r>
-      <w:proofErr w:type="spellStart"/>
-      <w:r>
-        <w:t>alat</w:t>
-      </w:r>
-      <w:proofErr w:type="spellEnd"/>
-      <w:r>
-        <w:t xml:space="preserve"> – </w:t>
-      </w:r>
-      <w:proofErr w:type="spellStart"/>
-      <w:r>
-        <w:t>alat</w:t>
-      </w:r>
-      <w:proofErr w:type="spellEnd"/>
-      <w:r>
-        <w:t xml:space="preserve"> </w:t>
-      </w:r>
-      <w:proofErr w:type="spellStart"/>
-      <w:r>
-        <w:t>tersebut</w:t>
-      </w:r>
-      <w:proofErr w:type="spellEnd"/>
-      <w:r>
-        <w:t xml:space="preserve"> </w:t>
-      </w:r>
-      <w:r>
-        <w:t xml:space="preserve">yang </w:t>
-      </w:r>
-      <w:proofErr w:type="spellStart"/>
-      <w:r>
-        <w:t>akan</w:t>
-      </w:r>
-      <w:proofErr w:type="spellEnd"/>
-      <w:r>
-        <w:t xml:space="preserve"> </w:t>
-      </w:r>
-      <w:proofErr w:type="spellStart"/>
-      <w:r>
-        <w:t>saya</w:t>
-      </w:r>
-      <w:proofErr w:type="spellEnd"/>
-      <w:r>
-        <w:t xml:space="preserve"> </w:t>
-      </w:r>
-      <w:proofErr w:type="spellStart"/>
-      <w:r>
-        <w:t>gunakan</w:t>
-      </w:r>
-      <w:proofErr w:type="spellEnd"/>
-      <w:r>
-        <w:t xml:space="preserve"> </w:t>
-      </w:r>
-      <w:proofErr w:type="spellStart"/>
-      <w:r>
-        <w:t>untuk</w:t>
-      </w:r>
-      <w:proofErr w:type="spellEnd"/>
-      <w:r>
-        <w:t xml:space="preserve"> </w:t>
+      <w:r>
+        <w:t xml:space="preserve">yang akan saya gunakan untuk </w:t>
       </w:r>
       <w:r>
         <w:t>[</w:t>
@@ -1061,66 +725,8 @@
         <w:t>]</w:t>
       </w:r>
       <w:r>
-        <w:t xml:space="preserve">. Adapun </w:t>
-      </w:r>
-      <w:proofErr w:type="spellStart"/>
-      <w:r>
-        <w:t>alat</w:t>
-      </w:r>
-      <w:proofErr w:type="spellEnd"/>
-      <w:r>
-        <w:t xml:space="preserve"> dan </w:t>
-      </w:r>
-      <w:proofErr w:type="spellStart"/>
-      <w:r>
-        <w:t>perlengkapan</w:t>
-      </w:r>
-      <w:proofErr w:type="spellEnd"/>
-      <w:r>
-        <w:t xml:space="preserve"> yang </w:t>
-      </w:r>
-      <w:proofErr w:type="spellStart"/>
-      <w:r>
-        <w:t>akan</w:t>
-      </w:r>
-      <w:proofErr w:type="spellEnd"/>
-      <w:r>
-        <w:t xml:space="preserve"> </w:t>
-      </w:r>
-      <w:proofErr w:type="spellStart"/>
-      <w:r>
-        <w:t>dipergunakan</w:t>
-      </w:r>
-      <w:proofErr w:type="spellEnd"/>
-      <w:r>
-        <w:t xml:space="preserve"> </w:t>
-      </w:r>
-      <w:proofErr w:type="spellStart"/>
-      <w:r>
-        <w:t>adalah</w:t>
-      </w:r>
-      <w:proofErr w:type="spellEnd"/>
-      <w:r>
-        <w:t xml:space="preserve"> </w:t>
-      </w:r>
-      <w:proofErr w:type="spellStart"/>
-      <w:r>
-        <w:t>sebagai</w:t>
-      </w:r>
-      <w:proofErr w:type="spellEnd"/>
-      <w:r>
-        <w:t xml:space="preserve"> </w:t>
-      </w:r>
-      <w:proofErr w:type="spellStart"/>
-      <w:proofErr w:type="gramStart"/>
-      <w:r>
-        <w:t>berikut</w:t>
-      </w:r>
-      <w:proofErr w:type="spellEnd"/>
-      <w:r>
-        <w:t xml:space="preserve"> :</w:t>
-      </w:r>
-      <w:proofErr w:type="gramEnd"/>
+        <w:t>. Adapun alat dan perlengkapan yang akan dipergunakan adalah sebagai berikut :</w:t>
+      </w:r>
     </w:p>
     <w:p>
       <w:pPr>
@@ -1380,93 +986,8 @@
         <w:spacing w:before="100" w:after="100" w:line="276" w:lineRule="auto"/>
         <w:jc w:val="both"/>
       </w:pPr>
-      <w:proofErr w:type="spellStart"/>
-      <w:r>
-        <w:t>Demikian</w:t>
-      </w:r>
-      <w:proofErr w:type="spellEnd"/>
-      <w:r>
-        <w:t xml:space="preserve"> </w:t>
-      </w:r>
-      <w:proofErr w:type="spellStart"/>
-      <w:r>
-        <w:t>surat</w:t>
-      </w:r>
-      <w:proofErr w:type="spellEnd"/>
-      <w:r>
-        <w:t xml:space="preserve"> </w:t>
-      </w:r>
-      <w:proofErr w:type="spellStart"/>
-      <w:r>
-        <w:t>permohonan</w:t>
-      </w:r>
-      <w:proofErr w:type="spellEnd"/>
-      <w:r>
-        <w:t xml:space="preserve"> </w:t>
-      </w:r>
-      <w:proofErr w:type="spellStart"/>
-      <w:r>
-        <w:t>ini</w:t>
-      </w:r>
-      <w:proofErr w:type="spellEnd"/>
-      <w:r>
-        <w:t xml:space="preserve"> kami </w:t>
-      </w:r>
-      <w:proofErr w:type="spellStart"/>
-      <w:r>
-        <w:t>sampaikan</w:t>
-      </w:r>
-      <w:proofErr w:type="spellEnd"/>
-      <w:r>
-        <w:t xml:space="preserve">. Atas </w:t>
-      </w:r>
-      <w:proofErr w:type="spellStart"/>
-      <w:r>
-        <w:t>perhatian</w:t>
-      </w:r>
-      <w:proofErr w:type="spellEnd"/>
-      <w:r>
-        <w:t xml:space="preserve"> dan </w:t>
-      </w:r>
-      <w:proofErr w:type="spellStart"/>
-      <w:r>
-        <w:t>pemberian</w:t>
-      </w:r>
-      <w:proofErr w:type="spellEnd"/>
-      <w:r>
-        <w:t xml:space="preserve"> </w:t>
-      </w:r>
-      <w:proofErr w:type="spellStart"/>
-      <w:r>
-        <w:t>izin</w:t>
-      </w:r>
-      <w:proofErr w:type="spellEnd"/>
-      <w:r>
-        <w:t xml:space="preserve"> Bapak kami </w:t>
-      </w:r>
-      <w:proofErr w:type="spellStart"/>
-      <w:r>
-        <w:t>mengucapkan</w:t>
-      </w:r>
-      <w:proofErr w:type="spellEnd"/>
-      <w:r>
-        <w:t xml:space="preserve"> </w:t>
-      </w:r>
-      <w:proofErr w:type="spellStart"/>
-      <w:r>
-        <w:t>terima</w:t>
-      </w:r>
-      <w:proofErr w:type="spellEnd"/>
-      <w:r>
-        <w:t xml:space="preserve"> </w:t>
-      </w:r>
-      <w:proofErr w:type="spellStart"/>
-      <w:r>
-        <w:t>kasih</w:t>
-      </w:r>
-      <w:proofErr w:type="spellEnd"/>
-      <w:r>
-        <w:t>.</w:t>
+      <w:r>
+        <w:t>Demikian surat permohonan ini kami sampaikan. Atas perhatian dan pemberian izin Bapak kami mengucapkan terima kasih.</w:t>
       </w:r>
     </w:p>
     <w:tbl>
@@ -1518,11 +1039,9 @@
             <w:r>
               <w:t>{</w:t>
             </w:r>
-            <w:proofErr w:type="spellStart"/>
             <w:r>
               <w:t>tgl_surat</w:t>
             </w:r>
-            <w:proofErr w:type="spellEnd"/>
             <w:r>
               <w:t>}</w:t>
             </w:r>
@@ -1544,34 +1063,16 @@
             <w:pPr>
               <w:jc w:val="center"/>
             </w:pPr>
-            <w:proofErr w:type="spellStart"/>
             <w:r>
-              <w:t>Mengetahui</w:t>
-            </w:r>
-            <w:proofErr w:type="spellEnd"/>
-            <w:r>
-              <w:t>,</w:t>
+              <w:t>Mengetahui,</w:t>
             </w:r>
           </w:p>
           <w:p>
             <w:pPr>
               <w:jc w:val="center"/>
             </w:pPr>
-            <w:proofErr w:type="spellStart"/>
             <w:r>
-              <w:t>Kepala</w:t>
-            </w:r>
-            <w:proofErr w:type="spellEnd"/>
-            <w:r>
-              <w:t xml:space="preserve"> </w:t>
-            </w:r>
-            <w:proofErr w:type="spellStart"/>
-            <w:r>
-              <w:t>Laboratorium</w:t>
-            </w:r>
-            <w:proofErr w:type="spellEnd"/>
-            <w:r>
-              <w:t xml:space="preserve"> PTIK FKIP UNS</w:t>
+              <w:t>Kepala Laboratorium PTIK FKIP UNS</w:t>
             </w:r>
           </w:p>
         </w:tc>
@@ -1597,11 +1098,9 @@
             <w:pPr>
               <w:jc w:val="center"/>
             </w:pPr>
-            <w:proofErr w:type="spellStart"/>
             <w:r>
               <w:t>Pemohon</w:t>
             </w:r>
-            <w:proofErr w:type="spellEnd"/>
           </w:p>
         </w:tc>
       </w:tr>
@@ -1644,21 +1143,12 @@
                 <w:u w:val="single"/>
               </w:rPr>
             </w:pPr>
-            <w:proofErr w:type="spellStart"/>
             <w:r>
               <w:rPr>
                 <w:b/>
                 <w:u w:val="single"/>
               </w:rPr>
-              <w:t>Yusfia</w:t>
-            </w:r>
-            <w:proofErr w:type="spellEnd"/>
-            <w:r>
-              <w:rPr>
-                <w:b/>
-                <w:u w:val="single"/>
-              </w:rPr>
-              <w:t xml:space="preserve"> Hafid A, S.T., M.T.</w:t>
+              <w:t>Yusfia Hafid A, S.T., M.T.</w:t>
             </w:r>
           </w:p>
           <w:p>
@@ -1750,24 +1240,7 @@
               <w:jc w:val="center"/>
             </w:pPr>
             <w:r>
-              <w:t>${NIM}</w:t>
-            </w:r>
-            <w:r>
-              <w:t>$</w:t>
-            </w:r>
-            <w:r>
-              <w:t>{</w:t>
-            </w:r>
-            <w:proofErr w:type="spellStart"/>
-            <w:r>
-              <w:t>id_number</w:t>
-            </w:r>
-            <w:proofErr w:type="spellEnd"/>
-            <w:r>
-              <w:t>}</w:t>
-            </w:r>
-            <w:r>
-              <w:t xml:space="preserve"> </w:t>
+              <w:t>${label_id} : ${id_number}</w:t>
             </w:r>
           </w:p>
         </w:tc>
@@ -2179,32 +1652,9 @@
       </w:tabs>
       <w:jc w:val="center"/>
     </w:pPr>
-    <w:proofErr w:type="spellStart"/>
-    <w:proofErr w:type="gramStart"/>
     <w:r>
-      <w:t>Sekretariat</w:t>
+      <w:t>Sekretariat : Jl. Ahmad Yani No. 200 Pabelan Kartasura</w:t>
     </w:r>
-    <w:proofErr w:type="spellEnd"/>
-    <w:r>
-      <w:t xml:space="preserve"> :</w:t>
-    </w:r>
-    <w:proofErr w:type="gramEnd"/>
-    <w:r>
-      <w:t xml:space="preserve"> Jl. Ahmad Yani No. 200 </w:t>
-    </w:r>
-    <w:proofErr w:type="spellStart"/>
-    <w:r>
-      <w:t>Pabelan</w:t>
-    </w:r>
-    <w:proofErr w:type="spellEnd"/>
-    <w:r>
-      <w:t xml:space="preserve"> </w:t>
-    </w:r>
-    <w:proofErr w:type="spellStart"/>
-    <w:r>
-      <w:t>Kartasura</w:t>
-    </w:r>
-    <w:proofErr w:type="spellEnd"/>
   </w:p>
   <w:p>
     <w:pPr>
@@ -2216,13 +1666,8 @@
     </w:pPr>
     <w:bookmarkStart w:id="0" w:name="_heading=h.gjdgxs" w:colFirst="0" w:colLast="0"/>
     <w:bookmarkEnd w:id="0"/>
-    <w:proofErr w:type="gramStart"/>
     <w:r>
-      <w:t>E-mail :</w:t>
-    </w:r>
-    <w:proofErr w:type="gramEnd"/>
-    <w:r>
-      <w:t xml:space="preserve"> </w:t>
+      <w:t xml:space="preserve">E-mail : </w:t>
     </w:r>
     <w:hyperlink r:id="rId2">
       <w:r>
@@ -2300,7 +1745,7 @@
             </wp:anchor>
           </w:drawing>
         </mc:Choice>
-        <mc:Fallback xmlns:sl="http://schemas.openxmlformats.org/schemaLibrary/2006/main" xmlns:a="http://schemas.openxmlformats.org/drawingml/2006/main" xmlns:pic="http://schemas.openxmlformats.org/drawingml/2006/picture" xmlns:c="http://schemas.openxmlformats.org/drawingml/2006/chart" xmlns:lc="http://schemas.openxmlformats.org/drawingml/2006/lockedCanvas" xmlns:dgm="http://schemas.openxmlformats.org/drawingml/2006/diagram">
+        <mc:Fallback xmlns:dgm="http://schemas.openxmlformats.org/drawingml/2006/diagram" xmlns:lc="http://schemas.openxmlformats.org/drawingml/2006/lockedCanvas" xmlns:c="http://schemas.openxmlformats.org/drawingml/2006/chart" xmlns:pic="http://schemas.openxmlformats.org/drawingml/2006/picture" xmlns:a="http://schemas.openxmlformats.org/drawingml/2006/main" xmlns:sl="http://schemas.openxmlformats.org/schemaLibrary/2006/main">
           <w:drawing>
             <wp:anchor allowOverlap="1" behindDoc="1" distB="0" distT="0" distL="114300" distR="114300" hidden="0" layoutInCell="1" locked="0" relativeHeight="0" simplePos="0">
               <wp:simplePos x="0" y="0"/>

</xml_diff>

<commit_message>
Fixing Bug dan Testing Feature #Part 1
</commit_message>
<xml_diff>
--- a/resources/templates/Surat Peminjaman Alat.docx
+++ b/resources/templates/Surat Peminjaman Alat.docx
@@ -50,10 +50,16 @@
               <w:jc w:val="both"/>
             </w:pPr>
             <w:r>
-              <w:t>: 32/A/UN27.02.3.14.1/MIKROPTIK/PA/IX/202</w:t>
+              <w:t>: 32/A/UN27.02.3.14.1/</w:t>
             </w:r>
             <w:r>
-              <w:t>5</w:t>
+              <w:t>LAB-PTIK</w:t>
+            </w:r>
+            <w:r>
+              <w:t>/PA/IX/202</w:t>
+            </w:r>
+            <w:r>
+              <w:t>6</w:t>
             </w:r>
           </w:p>
         </w:tc>
@@ -65,21 +71,6 @@
             <w:pPr>
               <w:ind w:right="-45"/>
             </w:pPr>
-            <w:r>
-              <w:t xml:space="preserve">Surakarta, </w:t>
-            </w:r>
-            <w:r>
-              <w:t>$</w:t>
-            </w:r>
-            <w:r>
-              <w:t>{</w:t>
-            </w:r>
-            <w:r>
-              <w:t>tgl_surat</w:t>
-            </w:r>
-            <w:r>
-              <w:t>}</w:t>
-            </w:r>
           </w:p>
         </w:tc>
       </w:tr>
@@ -1523,45 +1514,50 @@
       </w:tabs>
       <w:jc w:val="center"/>
       <w:rPr>
-        <w:sz w:val="32"/>
-        <w:szCs w:val="32"/>
+        <w:b/>
+        <w:bCs/>
+        <w:sz w:val="26"/>
+        <w:szCs w:val="26"/>
       </w:rPr>
     </w:pPr>
     <w:r>
       <w:rPr>
-        <w:sz w:val="32"/>
-        <w:szCs w:val="32"/>
-      </w:rPr>
-      <w:t>KEMENTERIAN PENDIDIKAN, KEBUDAYAAN,</w:t>
-    </w:r>
-    <w:r>
-      <w:rPr>
-        <w:noProof/>
+        <w:b/>
+        <w:bCs/>
+        <w:sz w:val="26"/>
+        <w:szCs w:val="26"/>
       </w:rPr>
       <w:drawing>
-        <wp:anchor distT="0" distB="0" distL="0" distR="0" simplePos="0" relativeHeight="251659264" behindDoc="1" locked="0" layoutInCell="1" hidden="0" allowOverlap="1" wp14:anchorId="40ECB1C6" wp14:editId="15ED2BF3">
+        <wp:anchor distT="0" distB="0" distL="114300" distR="114300" simplePos="0" relativeHeight="251662336" behindDoc="0" locked="0" layoutInCell="1" allowOverlap="1" wp14:anchorId="7C75635C" wp14:editId="45CDA500">
           <wp:simplePos x="0" y="0"/>
           <wp:positionH relativeFrom="column">
-            <wp:posOffset>-609598</wp:posOffset>
+            <wp:posOffset>-577850</wp:posOffset>
           </wp:positionH>
           <wp:positionV relativeFrom="paragraph">
-            <wp:posOffset>-114933</wp:posOffset>
+            <wp:posOffset>-63500</wp:posOffset>
           </wp:positionV>
-          <wp:extent cx="1147445" cy="1079500"/>
-          <wp:effectExtent l="0" t="0" r="0" b="0"/>
+          <wp:extent cx="1044723" cy="1040765"/>
+          <wp:effectExtent l="0" t="0" r="3175" b="6985"/>
           <wp:wrapNone/>
-          <wp:docPr id="17" name="image2.jpg"/>
-          <wp:cNvGraphicFramePr/>
+          <wp:docPr id="1538759908" name="Picture 1"/>
+          <wp:cNvGraphicFramePr>
+            <a:graphicFrameLocks xmlns:a="http://schemas.openxmlformats.org/drawingml/2006/main" noChangeAspect="1"/>
+          </wp:cNvGraphicFramePr>
           <a:graphic xmlns:a="http://schemas.openxmlformats.org/drawingml/2006/main">
             <a:graphicData uri="http://schemas.openxmlformats.org/drawingml/2006/picture">
               <pic:pic xmlns:pic="http://schemas.openxmlformats.org/drawingml/2006/picture">
                 <pic:nvPicPr>
-                  <pic:cNvPr id="0" name="image2.jpg"/>
-                  <pic:cNvPicPr preferRelativeResize="0"/>
+                  <pic:cNvPr id="1538759908" name=""/>
+                  <pic:cNvPicPr/>
                 </pic:nvPicPr>
                 <pic:blipFill>
-                  <a:blip r:embed="rId1"/>
-                  <a:srcRect/>
+                  <a:blip r:embed="rId1">
+                    <a:extLst>
+                      <a:ext uri="{28A0092B-C50C-407E-A947-70E740481C1C}">
+                        <a14:useLocalDpi xmlns:a14="http://schemas.microsoft.com/office/drawing/2010/main" val="0"/>
+                      </a:ext>
+                    </a:extLst>
+                  </a:blip>
                   <a:stretch>
                     <a:fillRect/>
                   </a:stretch>
@@ -1569,56 +1565,30 @@
                 <pic:spPr>
                   <a:xfrm>
                     <a:off x="0" y="0"/>
-                    <a:ext cx="1147445" cy="1079500"/>
+                    <a:ext cx="1044723" cy="1040765"/>
                   </a:xfrm>
                   <a:prstGeom prst="rect">
                     <a:avLst/>
                   </a:prstGeom>
-                  <a:ln/>
                 </pic:spPr>
               </pic:pic>
             </a:graphicData>
           </a:graphic>
+          <wp14:sizeRelH relativeFrom="page">
+            <wp14:pctWidth>0</wp14:pctWidth>
+          </wp14:sizeRelH>
+          <wp14:sizeRelV relativeFrom="page">
+            <wp14:pctHeight>0</wp14:pctHeight>
+          </wp14:sizeRelV>
         </wp:anchor>
       </w:drawing>
     </w:r>
-  </w:p>
-  <w:p>
-    <w:pPr>
-      <w:tabs>
-        <w:tab w:val="center" w:pos="4513"/>
-        <w:tab w:val="right" w:pos="9026"/>
-      </w:tabs>
-      <w:jc w:val="center"/>
-      <w:rPr>
-        <w:sz w:val="32"/>
-        <w:szCs w:val="32"/>
-      </w:rPr>
-    </w:pPr>
     <w:r>
       <w:rPr>
-        <w:sz w:val="32"/>
-        <w:szCs w:val="32"/>
-      </w:rPr>
-      <w:t>RISET, DAN TEKNOLOGI</w:t>
-    </w:r>
-  </w:p>
-  <w:p>
-    <w:pPr>
-      <w:tabs>
-        <w:tab w:val="center" w:pos="4513"/>
-        <w:tab w:val="right" w:pos="9026"/>
-      </w:tabs>
-      <w:jc w:val="center"/>
-      <w:rPr>
-        <w:sz w:val="28"/>
-        <w:szCs w:val="28"/>
-      </w:rPr>
-    </w:pPr>
-    <w:r>
-      <w:rPr>
-        <w:sz w:val="28"/>
-        <w:szCs w:val="28"/>
+        <w:b/>
+        <w:bCs/>
+        <w:sz w:val="26"/>
+        <w:szCs w:val="26"/>
       </w:rPr>
       <w:t>UNIVERSITAS SEBELAS MARET</w:t>
     </w:r>
@@ -1632,16 +1602,77 @@
       </w:tabs>
       <w:jc w:val="center"/>
       <w:rPr>
-        <w:sz w:val="28"/>
-        <w:szCs w:val="28"/>
+        <w:b/>
+        <w:bCs/>
+        <w:sz w:val="26"/>
+        <w:szCs w:val="26"/>
       </w:rPr>
     </w:pPr>
     <w:r>
       <w:rPr>
-        <w:sz w:val="28"/>
-        <w:szCs w:val="28"/>
+        <w:b/>
+        <w:bCs/>
+        <w:sz w:val="26"/>
+        <w:szCs w:val="26"/>
       </w:rPr>
       <w:t>FAKULTAS KEGURUAN DAN ILMU PENDIDIKAN</w:t>
+    </w:r>
+  </w:p>
+  <w:p>
+    <w:pPr>
+      <w:tabs>
+        <w:tab w:val="center" w:pos="4513"/>
+        <w:tab w:val="right" w:pos="9026"/>
+        <w:tab w:val="left" w:pos="960"/>
+      </w:tabs>
+      <w:jc w:val="center"/>
+      <w:rPr>
+        <w:b/>
+        <w:bCs/>
+        <w:sz w:val="26"/>
+        <w:szCs w:val="26"/>
+      </w:rPr>
+    </w:pPr>
+    <w:r>
+      <w:rPr>
+        <w:b/>
+        <w:bCs/>
+        <w:sz w:val="26"/>
+        <w:szCs w:val="26"/>
+      </w:rPr>
+      <w:t>L</w:t>
+    </w:r>
+    <w:r>
+      <w:rPr>
+        <w:b/>
+        <w:bCs/>
+        <w:sz w:val="26"/>
+        <w:szCs w:val="26"/>
+      </w:rPr>
+      <w:t xml:space="preserve">ABORATORIUM PENDIDIKAN TEKNIK INFORMATIKA </w:t>
+    </w:r>
+  </w:p>
+  <w:p>
+    <w:pPr>
+      <w:tabs>
+        <w:tab w:val="center" w:pos="4513"/>
+        <w:tab w:val="right" w:pos="9026"/>
+        <w:tab w:val="left" w:pos="960"/>
+      </w:tabs>
+      <w:jc w:val="center"/>
+      <w:rPr>
+        <w:sz w:val="26"/>
+        <w:szCs w:val="26"/>
+      </w:rPr>
+    </w:pPr>
+    <w:r>
+      <w:rPr>
+        <w:b/>
+        <w:bCs/>
+        <w:sz w:val="26"/>
+        <w:szCs w:val="26"/>
+      </w:rPr>
+      <w:t>DAN KOMPUTER</w:t>
     </w:r>
   </w:p>
   <w:p>
@@ -1651,9 +1682,80 @@
         <w:tab w:val="right" w:pos="9026"/>
       </w:tabs>
       <w:jc w:val="center"/>
+      <w:rPr>
+        <w:sz w:val="22"/>
+        <w:szCs w:val="22"/>
+      </w:rPr>
     </w:pPr>
     <w:r>
-      <w:t>Sekretariat : Jl. Ahmad Yani No. 200 Pabelan Kartasura</w:t>
+      <w:rPr>
+        <w:i/>
+        <w:iCs/>
+        <w:sz w:val="22"/>
+        <w:szCs w:val="22"/>
+      </w:rPr>
+      <w:t>Jl. Jend. Ahmad Yani 200 Pabelan Kartasura Sukoharjo 57161 Telp/Fax (0271) 648939</w:t>
+    </w:r>
+    <w:r>
+      <w:rPr>
+        <w:i/>
+        <w:iCs/>
+        <w:sz w:val="22"/>
+        <w:szCs w:val="22"/>
+      </w:rPr>
+      <w:br/>
+      <w:t xml:space="preserve">Website: </w:t>
+    </w:r>
+    <w:hyperlink r:id="rId2" w:history="1">
+      <w:r>
+        <w:rPr>
+          <w:rStyle w:val="Hyperlink"/>
+          <w:i/>
+          <w:iCs/>
+          <w:sz w:val="22"/>
+          <w:szCs w:val="22"/>
+        </w:rPr>
+        <w:t>http://ptik.fkip.uns.ac.id</w:t>
+      </w:r>
+    </w:hyperlink>
+    <w:r>
+      <w:rPr>
+        <w:i/>
+        <w:iCs/>
+        <w:sz w:val="22"/>
+        <w:szCs w:val="22"/>
+      </w:rPr>
+      <w:t xml:space="preserve"> </w:t>
+    </w:r>
+    <w:r>
+      <w:rPr>
+        <w:i/>
+        <w:iCs/>
+        <w:sz w:val="22"/>
+        <w:szCs w:val="22"/>
+      </w:rPr>
+      <w:t xml:space="preserve">Email: </w:t>
+    </w:r>
+    <w:hyperlink r:id="rId3" w:history="1">
+      <w:r>
+        <w:rPr>
+          <w:rStyle w:val="Hyperlink"/>
+          <w:i/>
+          <w:iCs/>
+          <w:sz w:val="22"/>
+          <w:szCs w:val="22"/>
+        </w:rPr>
+        <w:t>ptik@fkip.uns.ac.id</w:t>
+      </w:r>
+    </w:hyperlink>
+    <w:r>
+      <w:rPr>
+        <w:i/>
+        <w:iCs/>
+        <w:sz w:val="22"/>
+        <w:szCs w:val="22"/>
+      </w:rPr>
+      <w:t xml:space="preserve"> </w:t>
     </w:r>
   </w:p>
   <w:p>
@@ -1663,21 +1765,11 @@
         <w:tab w:val="right" w:pos="9026"/>
       </w:tabs>
       <w:jc w:val="center"/>
+      <w:rPr>
+        <w:sz w:val="14"/>
+        <w:szCs w:val="14"/>
+      </w:rPr>
     </w:pPr>
-    <w:bookmarkStart w:id="0" w:name="_heading=h.gjdgxs" w:colFirst="0" w:colLast="0"/>
-    <w:bookmarkEnd w:id="0"/>
-    <w:r>
-      <w:t xml:space="preserve">E-mail : </w:t>
-    </w:r>
-    <w:hyperlink r:id="rId2">
-      <w:r>
-        <w:rPr>
-          <w:color w:val="0000FF"/>
-          <w:u w:val="single"/>
-        </w:rPr>
-        <w:t>mikroptik@fkip.uns.ac.id</w:t>
-      </w:r>
-    </w:hyperlink>
     <w:r>
       <w:rPr>
         <w:color w:val="0070C0"/>
@@ -2951,6 +3043,18 @@
       </w:tblCellMar>
     </w:tblPr>
   </w:style>
+  <w:style w:type="character" w:styleId="UnresolvedMention">
+    <w:name w:val="Unresolved Mention"/>
+    <w:basedOn w:val="DefaultParagraphFont"/>
+    <w:uiPriority w:val="99"/>
+    <w:semiHidden/>
+    <w:unhideWhenUsed/>
+    <w:rsid w:val="008A3054"/>
+    <w:rPr>
+      <w:color w:val="605E5C"/>
+      <w:shd w:val="clear" w:color="auto" w:fill="E1DFDD"/>
+    </w:rPr>
+  </w:style>
 </w:styles>
 </file>
 

</xml_diff>